<commit_message>
Archivos enviados por Eugenia Arce
</commit_message>
<xml_diff>
--- a/fuentes/contenidos/grado07/guion01/CS_07_01_CO_REC120.docx
+++ b/fuentes/contenidos/grado07/guion01/CS_07_01_CO_REC120.docx
@@ -79,7 +79,19 @@
         <w:rPr>
           <w:rFonts w:ascii="Times New Roman" w:eastAsia="Arial Unicode MS" w:hAnsi="Times New Roman" w:cs="Times New Roman"/>
         </w:rPr>
-        <w:t xml:space="preserve">CS_07_01_REC </w:t>
+        <w:t>CS_07_01_REC</w:t>
+      </w:r>
+      <w:r>
+        <w:rPr>
+          <w:rFonts w:ascii="Times New Roman" w:eastAsia="Arial Unicode MS" w:hAnsi="Times New Roman" w:cs="Times New Roman"/>
+        </w:rPr>
+        <w:t>120</w:t>
+      </w:r>
+      <w:r>
+        <w:rPr>
+          <w:rFonts w:ascii="Times New Roman" w:eastAsia="Arial Unicode MS" w:hAnsi="Times New Roman" w:cs="Times New Roman"/>
+        </w:rPr>
+        <w:t xml:space="preserve"> </w:t>
       </w:r>
     </w:p>
     <w:p>
@@ -2661,14 +2673,12 @@
       <w:pPr>
         <w:rPr>
           <w:rFonts w:ascii="Times New Roman" w:eastAsia="Arial Unicode MS" w:hAnsi="Times New Roman" w:cs="Times New Roman"/>
-          <w:b/>
-          <w:lang w:val="es-ES_tradnl"/>
-        </w:rPr>
-      </w:pPr>
-      <w:r>
-        <w:rPr>
-          <w:rFonts w:ascii="Times New Roman" w:eastAsia="Arial Unicode MS" w:hAnsi="Times New Roman" w:cs="Times New Roman"/>
-          <w:b/>
+          <w:lang w:val="es-ES_tradnl"/>
+        </w:rPr>
+      </w:pPr>
+      <w:r>
+        <w:rPr>
+          <w:rFonts w:ascii="Times New Roman" w:eastAsia="Arial Unicode MS" w:hAnsi="Times New Roman" w:cs="Times New Roman"/>
           <w:lang w:val="es-ES_tradnl"/>
         </w:rPr>
         <w:t>La caída del Imperio Romano de Occidente.</w:t>
@@ -2703,6 +2713,13 @@
         </w:rPr>
         <w:t>La caída del Imperio Romano de Oriente</w:t>
       </w:r>
+      <w:r>
+        <w:rPr>
+          <w:rFonts w:ascii="Times New Roman" w:eastAsia="Arial Unicode MS" w:hAnsi="Times New Roman" w:cs="Times New Roman"/>
+          <w:lang w:val="es-ES_tradnl"/>
+        </w:rPr>
+        <w:t>.</w:t>
+      </w:r>
     </w:p>
     <w:p>
       <w:pPr>
@@ -2917,14 +2934,12 @@
       <w:pPr>
         <w:rPr>
           <w:rFonts w:ascii="Times New Roman" w:eastAsia="Arial Unicode MS" w:hAnsi="Times New Roman" w:cs="Times New Roman"/>
-          <w:b/>
-          <w:lang w:val="es-ES_tradnl"/>
-        </w:rPr>
-      </w:pPr>
-      <w:r>
-        <w:rPr>
-          <w:rFonts w:ascii="Times New Roman" w:eastAsia="Arial Unicode MS" w:hAnsi="Times New Roman" w:cs="Times New Roman"/>
-          <w:b/>
+          <w:lang w:val="es-ES_tradnl"/>
+        </w:rPr>
+      </w:pPr>
+      <w:r>
+        <w:rPr>
+          <w:rFonts w:ascii="Times New Roman" w:eastAsia="Arial Unicode MS" w:hAnsi="Times New Roman" w:cs="Times New Roman"/>
           <w:lang w:val="es-ES_tradnl"/>
         </w:rPr>
         <w:t>El reino de los francos.</w:t>
@@ -3120,14 +3135,12 @@
       <w:pPr>
         <w:rPr>
           <w:rFonts w:ascii="Times New Roman" w:eastAsia="Arial Unicode MS" w:hAnsi="Times New Roman" w:cs="Times New Roman"/>
-          <w:b/>
-          <w:lang w:val="es-ES_tradnl"/>
-        </w:rPr>
-      </w:pPr>
-      <w:r>
-        <w:rPr>
-          <w:rFonts w:ascii="Times New Roman" w:eastAsia="Arial Unicode MS" w:hAnsi="Times New Roman" w:cs="Times New Roman"/>
-          <w:b/>
+          <w:lang w:val="es-ES_tradnl"/>
+        </w:rPr>
+      </w:pPr>
+      <w:r>
+        <w:rPr>
+          <w:rFonts w:ascii="Times New Roman" w:eastAsia="Arial Unicode MS" w:hAnsi="Times New Roman" w:cs="Times New Roman"/>
           <w:lang w:val="es-ES_tradnl"/>
         </w:rPr>
         <w:t>La planta de cruz griega.</w:t>
@@ -3175,17 +3188,478 @@
           <w:rFonts w:ascii="Times New Roman" w:eastAsia="Arial Unicode MS" w:hAnsi="Times New Roman" w:cs="Times New Roman"/>
           <w:lang w:val="es-ES_tradnl"/>
         </w:rPr>
-        <w:t xml:space="preserve">El </w:t>
-      </w:r>
-      <w:proofErr w:type="spellStart"/>
-      <w:r>
-        <w:rPr>
-          <w:rFonts w:ascii="Times New Roman" w:eastAsia="Arial Unicode MS" w:hAnsi="Times New Roman" w:cs="Times New Roman"/>
-          <w:lang w:val="es-ES_tradnl"/>
-        </w:rPr>
-        <w:t>miranete</w:t>
-      </w:r>
-      <w:proofErr w:type="spellEnd"/>
+        <w:t>El miranete.</w:t>
+      </w:r>
+    </w:p>
+    <w:p>
+      <w:pPr>
+        <w:rPr>
+          <w:rFonts w:ascii="Times New Roman" w:eastAsia="Arial Unicode MS" w:hAnsi="Times New Roman" w:cs="Times New Roman"/>
+          <w:lang w:val="es-ES_tradnl"/>
+        </w:rPr>
+      </w:pPr>
+    </w:p>
+    <w:p>
+      <w:pPr>
+        <w:rPr>
+          <w:rFonts w:ascii="Times New Roman" w:eastAsia="Arial Unicode MS" w:hAnsi="Times New Roman" w:cs="Times New Roman"/>
+          <w:lang w:val="es-ES_tradnl"/>
+        </w:rPr>
+      </w:pPr>
+      <w:r>
+        <w:rPr>
+          <w:rFonts w:ascii="Times New Roman" w:eastAsia="Arial Unicode MS" w:hAnsi="Times New Roman" w:cs="Times New Roman"/>
+          <w:highlight w:val="green"/>
+          <w:lang w:val="es-ES_tradnl"/>
+        </w:rPr>
+        <w:t>Pregunta 4 (</w:t>
+      </w:r>
+      <w:r>
+        <w:rPr>
+          <w:rFonts w:ascii="Times New Roman" w:eastAsia="Arial Unicode MS" w:hAnsi="Times New Roman" w:cs="Times New Roman"/>
+          <w:b/>
+          <w:highlight w:val="green"/>
+          <w:lang w:val="es-ES_tradnl"/>
+        </w:rPr>
+        <w:t>173</w:t>
+      </w:r>
+      <w:r>
+        <w:rPr>
+          <w:rFonts w:ascii="Times New Roman" w:eastAsia="Arial Unicode MS" w:hAnsi="Times New Roman" w:cs="Times New Roman"/>
+          <w:highlight w:val="green"/>
+          <w:lang w:val="es-ES_tradnl"/>
+        </w:rPr>
+        <w:t xml:space="preserve"> caracteres máximo)</w:t>
+      </w:r>
+    </w:p>
+    <w:p>
+      <w:pPr>
+        <w:rPr>
+          <w:rFonts w:ascii="Times New Roman" w:eastAsia="Arial Unicode MS" w:hAnsi="Times New Roman" w:cs="Times New Roman"/>
+          <w:lang w:val="es-ES_tradnl"/>
+        </w:rPr>
+      </w:pPr>
+      <w:r>
+        <w:rPr>
+          <w:rFonts w:ascii="Times New Roman" w:eastAsia="Arial Unicode MS" w:hAnsi="Times New Roman" w:cs="Times New Roman"/>
+          <w:lang w:val="es-ES_tradnl"/>
+        </w:rPr>
+        <w:t>¿Qué nombre dieron los musulmanes a las tierras conquistadas en la península Ibérica?</w:t>
+      </w:r>
+    </w:p>
+    <w:p>
+      <w:pPr>
+        <w:rPr>
+          <w:rFonts w:ascii="Times New Roman" w:eastAsia="Arial Unicode MS" w:hAnsi="Times New Roman" w:cs="Times New Roman"/>
+          <w:lang w:val="es-ES_tradnl"/>
+        </w:rPr>
+      </w:pPr>
+    </w:p>
+    <w:p>
+      <w:pPr>
+        <w:rPr>
+          <w:rFonts w:ascii="Times New Roman" w:eastAsia="Arial Unicode MS" w:hAnsi="Times New Roman" w:cs="Times New Roman"/>
+          <w:highlight w:val="green"/>
+          <w:lang w:val="es-ES_tradnl"/>
+        </w:rPr>
+      </w:pPr>
+      <w:r>
+        <w:rPr>
+          <w:rFonts w:ascii="Times New Roman" w:eastAsia="Arial Unicode MS" w:hAnsi="Times New Roman" w:cs="Times New Roman"/>
+          <w:highlight w:val="yellow"/>
+          <w:lang w:val="es-ES_tradnl"/>
+        </w:rPr>
+        <w:t>Explicación (</w:t>
+      </w:r>
+      <w:r>
+        <w:rPr>
+          <w:rFonts w:ascii="Times New Roman" w:eastAsia="Arial Unicode MS" w:hAnsi="Times New Roman" w:cs="Times New Roman"/>
+          <w:b/>
+          <w:highlight w:val="yellow"/>
+          <w:lang w:val="es-ES_tradnl"/>
+        </w:rPr>
+        <w:t>173</w:t>
+      </w:r>
+      <w:r>
+        <w:rPr>
+          <w:rFonts w:ascii="Times New Roman" w:eastAsia="Arial Unicode MS" w:hAnsi="Times New Roman" w:cs="Times New Roman"/>
+          <w:highlight w:val="yellow"/>
+          <w:lang w:val="es-ES_tradnl"/>
+        </w:rPr>
+        <w:t xml:space="preserve"> caracteres máximo)</w:t>
+      </w:r>
+    </w:p>
+    <w:p>
+      <w:pPr>
+        <w:rPr>
+          <w:rFonts w:ascii="Times New Roman" w:eastAsia="Arial Unicode MS" w:hAnsi="Times New Roman" w:cs="Times New Roman"/>
+          <w:lang w:val="es-ES_tradnl"/>
+        </w:rPr>
+      </w:pPr>
+    </w:p>
+    <w:p>
+      <w:pPr>
+        <w:rPr>
+          <w:rFonts w:ascii="Times New Roman" w:eastAsia="Arial Unicode MS" w:hAnsi="Times New Roman" w:cs="Times New Roman"/>
+          <w:lang w:val="es-ES_tradnl"/>
+        </w:rPr>
+      </w:pPr>
+    </w:p>
+    <w:p>
+      <w:pPr>
+        <w:rPr>
+          <w:rFonts w:ascii="Times New Roman" w:eastAsia="Arial Unicode MS" w:hAnsi="Times New Roman" w:cs="Times New Roman"/>
+          <w:lang w:val="es-ES_tradnl"/>
+        </w:rPr>
+      </w:pPr>
+      <w:r>
+        <w:rPr>
+          <w:rFonts w:ascii="Times New Roman" w:eastAsia="Arial Unicode MS" w:hAnsi="Times New Roman" w:cs="Times New Roman"/>
+          <w:b/>
+          <w:color w:val="FF0000"/>
+          <w:lang w:val="es-ES_tradnl"/>
+        </w:rPr>
+        <w:t>*</w:t>
+      </w:r>
+      <w:r>
+        <w:rPr>
+          <w:rFonts w:ascii="Times New Roman" w:eastAsia="Arial Unicode MS" w:hAnsi="Times New Roman" w:cs="Times New Roman"/>
+          <w:color w:val="FF0000"/>
+          <w:lang w:val="es-ES_tradnl"/>
+        </w:rPr>
+        <w:t xml:space="preserve"> </w:t>
+      </w:r>
+      <w:r>
+        <w:rPr>
+          <w:rFonts w:ascii="Times New Roman" w:eastAsia="Arial Unicode MS" w:hAnsi="Times New Roman" w:cs="Times New Roman"/>
+          <w:highlight w:val="yellow"/>
+          <w:lang w:val="es-ES_tradnl"/>
+        </w:rPr>
+        <w:t xml:space="preserve">Respuestas (mín. 2 – máx. 5, </w:t>
+      </w:r>
+      <w:r>
+        <w:rPr>
+          <w:rFonts w:ascii="Times New Roman" w:eastAsia="Arial Unicode MS" w:hAnsi="Times New Roman" w:cs="Times New Roman"/>
+          <w:b/>
+          <w:highlight w:val="yellow"/>
+          <w:lang w:val="es-ES_tradnl"/>
+        </w:rPr>
+        <w:t>73</w:t>
+      </w:r>
+      <w:r>
+        <w:rPr>
+          <w:rFonts w:ascii="Times New Roman" w:eastAsia="Arial Unicode MS" w:hAnsi="Times New Roman" w:cs="Times New Roman"/>
+          <w:highlight w:val="yellow"/>
+          <w:lang w:val="es-ES_tradnl"/>
+        </w:rPr>
+        <w:t xml:space="preserve"> caracteres máximo cada respuesta)</w:t>
+      </w:r>
+      <w:r>
+        <w:rPr>
+          <w:rFonts w:ascii="Times New Roman" w:eastAsia="Arial Unicode MS" w:hAnsi="Times New Roman" w:cs="Times New Roman"/>
+          <w:lang w:val="es-ES_tradnl"/>
+        </w:rPr>
+        <w:t xml:space="preserve"> </w:t>
+      </w:r>
+    </w:p>
+    <w:p>
+      <w:pPr>
+        <w:rPr>
+          <w:rFonts w:ascii="Times New Roman" w:eastAsia="Arial Unicode MS" w:hAnsi="Times New Roman" w:cs="Times New Roman"/>
+          <w:lang w:val="es-ES_tradnl"/>
+        </w:rPr>
+      </w:pPr>
+      <w:r>
+        <w:rPr>
+          <w:rFonts w:ascii="Times New Roman" w:eastAsia="Arial Unicode MS" w:hAnsi="Times New Roman" w:cs="Times New Roman"/>
+          <w:lang w:val="es-ES_tradnl"/>
+        </w:rPr>
+        <w:t>Ifriqiya</w:t>
+      </w:r>
+    </w:p>
+    <w:p>
+      <w:pPr>
+        <w:rPr>
+          <w:rFonts w:ascii="Times New Roman" w:eastAsia="Arial Unicode MS" w:hAnsi="Times New Roman" w:cs="Times New Roman"/>
+          <w:lang w:val="es-ES_tradnl"/>
+        </w:rPr>
+      </w:pPr>
+      <w:r>
+        <w:rPr>
+          <w:rFonts w:ascii="Times New Roman" w:eastAsia="Arial Unicode MS" w:hAnsi="Times New Roman" w:cs="Times New Roman"/>
+          <w:lang w:val="es-ES_tradnl"/>
+        </w:rPr>
+        <w:t>Hispania</w:t>
+      </w:r>
+    </w:p>
+    <w:p>
+      <w:pPr>
+        <w:rPr>
+          <w:rFonts w:ascii="Times New Roman" w:eastAsia="Arial Unicode MS" w:hAnsi="Times New Roman" w:cs="Times New Roman"/>
+          <w:lang w:val="es-ES_tradnl"/>
+        </w:rPr>
+      </w:pPr>
+      <w:r>
+        <w:rPr>
+          <w:rFonts w:ascii="Times New Roman" w:eastAsia="Arial Unicode MS" w:hAnsi="Times New Roman" w:cs="Times New Roman"/>
+          <w:lang w:val="es-ES_tradnl"/>
+        </w:rPr>
+        <w:t>Magred</w:t>
+      </w:r>
+    </w:p>
+    <w:p>
+      <w:pPr>
+        <w:rPr>
+          <w:rFonts w:ascii="Times New Roman" w:eastAsia="Arial Unicode MS" w:hAnsi="Times New Roman" w:cs="Times New Roman"/>
+          <w:lang w:val="es-ES_tradnl"/>
+        </w:rPr>
+      </w:pPr>
+      <w:r>
+        <w:rPr>
+          <w:rFonts w:ascii="Times New Roman" w:eastAsia="Arial Unicode MS" w:hAnsi="Times New Roman" w:cs="Times New Roman"/>
+          <w:lang w:val="es-ES_tradnl"/>
+        </w:rPr>
+        <w:t>Al-Andalus</w:t>
+      </w:r>
+    </w:p>
+    <w:p>
+      <w:pPr>
+        <w:rPr>
+          <w:rFonts w:ascii="Times New Roman" w:eastAsia="Arial Unicode MS" w:hAnsi="Times New Roman" w:cs="Times New Roman"/>
+          <w:lang w:val="es-ES_tradnl"/>
+        </w:rPr>
+      </w:pPr>
+    </w:p>
+    <w:p>
+      <w:pPr>
+        <w:rPr>
+          <w:rFonts w:ascii="Times New Roman" w:eastAsia="Arial Unicode MS" w:hAnsi="Times New Roman" w:cs="Times New Roman"/>
+          <w:lang w:val="es-ES_tradnl"/>
+        </w:rPr>
+      </w:pPr>
+    </w:p>
+    <w:p>
+      <w:pPr>
+        <w:rPr>
+          <w:rFonts w:ascii="Times New Roman" w:eastAsia="Arial Unicode MS" w:hAnsi="Times New Roman" w:cs="Times New Roman"/>
+          <w:lang w:val="es-ES_tradnl"/>
+        </w:rPr>
+      </w:pPr>
+      <w:r>
+        <w:rPr>
+          <w:rFonts w:ascii="Times New Roman" w:eastAsia="Arial Unicode MS" w:hAnsi="Times New Roman" w:cs="Times New Roman"/>
+          <w:highlight w:val="green"/>
+          <w:lang w:val="es-ES_tradnl"/>
+        </w:rPr>
+        <w:t>Pregunta 5 (</w:t>
+      </w:r>
+      <w:r>
+        <w:rPr>
+          <w:rFonts w:ascii="Times New Roman" w:eastAsia="Arial Unicode MS" w:hAnsi="Times New Roman" w:cs="Times New Roman"/>
+          <w:b/>
+          <w:highlight w:val="green"/>
+          <w:lang w:val="es-ES_tradnl"/>
+        </w:rPr>
+        <w:t>173</w:t>
+      </w:r>
+      <w:r>
+        <w:rPr>
+          <w:rFonts w:ascii="Times New Roman" w:eastAsia="Arial Unicode MS" w:hAnsi="Times New Roman" w:cs="Times New Roman"/>
+          <w:highlight w:val="green"/>
+          <w:lang w:val="es-ES_tradnl"/>
+        </w:rPr>
+        <w:t xml:space="preserve"> caracteres máximo)</w:t>
+      </w:r>
+    </w:p>
+    <w:p>
+      <w:pPr>
+        <w:rPr>
+          <w:rFonts w:ascii="Times New Roman" w:eastAsia="Arial Unicode MS" w:hAnsi="Times New Roman" w:cs="Times New Roman"/>
+          <w:lang w:val="es-ES_tradnl"/>
+        </w:rPr>
+      </w:pPr>
+      <w:r>
+        <w:rPr>
+          <w:rFonts w:ascii="Times New Roman" w:eastAsia="Arial Unicode MS" w:hAnsi="Times New Roman" w:cs="Times New Roman"/>
+          <w:lang w:val="es-ES_tradnl"/>
+        </w:rPr>
+        <w:t>¿Qué factores produjeron la caída de Roma? Marca la respuesta incorrecta.</w:t>
+      </w:r>
+    </w:p>
+    <w:p>
+      <w:pPr>
+        <w:rPr>
+          <w:rFonts w:ascii="Times New Roman" w:eastAsia="Arial Unicode MS" w:hAnsi="Times New Roman" w:cs="Times New Roman"/>
+          <w:lang w:val="es-ES_tradnl"/>
+        </w:rPr>
+      </w:pPr>
+    </w:p>
+    <w:p>
+      <w:pPr>
+        <w:rPr>
+          <w:rFonts w:ascii="Times New Roman" w:eastAsia="Arial Unicode MS" w:hAnsi="Times New Roman" w:cs="Times New Roman"/>
+          <w:highlight w:val="green"/>
+          <w:lang w:val="es-ES_tradnl"/>
+        </w:rPr>
+      </w:pPr>
+      <w:r>
+        <w:rPr>
+          <w:rFonts w:ascii="Times New Roman" w:eastAsia="Arial Unicode MS" w:hAnsi="Times New Roman" w:cs="Times New Roman"/>
+          <w:highlight w:val="yellow"/>
+          <w:lang w:val="es-ES_tradnl"/>
+        </w:rPr>
+        <w:t>Explicación (</w:t>
+      </w:r>
+      <w:r>
+        <w:rPr>
+          <w:rFonts w:ascii="Times New Roman" w:eastAsia="Arial Unicode MS" w:hAnsi="Times New Roman" w:cs="Times New Roman"/>
+          <w:b/>
+          <w:highlight w:val="yellow"/>
+          <w:lang w:val="es-ES_tradnl"/>
+        </w:rPr>
+        <w:t>173</w:t>
+      </w:r>
+      <w:r>
+        <w:rPr>
+          <w:rFonts w:ascii="Times New Roman" w:eastAsia="Arial Unicode MS" w:hAnsi="Times New Roman" w:cs="Times New Roman"/>
+          <w:highlight w:val="yellow"/>
+          <w:lang w:val="es-ES_tradnl"/>
+        </w:rPr>
+        <w:t xml:space="preserve"> caracteres máximo)</w:t>
+      </w:r>
+    </w:p>
+    <w:p>
+      <w:pPr>
+        <w:rPr>
+          <w:rFonts w:ascii="Times New Roman" w:eastAsia="Arial Unicode MS" w:hAnsi="Times New Roman" w:cs="Times New Roman"/>
+          <w:lang w:val="es-ES_tradnl"/>
+        </w:rPr>
+      </w:pPr>
+    </w:p>
+    <w:p>
+      <w:pPr>
+        <w:rPr>
+          <w:rFonts w:ascii="Times New Roman" w:eastAsia="Arial Unicode MS" w:hAnsi="Times New Roman" w:cs="Times New Roman"/>
+          <w:lang w:val="es-ES_tradnl"/>
+        </w:rPr>
+      </w:pPr>
+    </w:p>
+    <w:p>
+      <w:pPr>
+        <w:rPr>
+          <w:rFonts w:ascii="Times New Roman" w:eastAsia="Arial Unicode MS" w:hAnsi="Times New Roman" w:cs="Times New Roman"/>
+          <w:lang w:val="es-ES_tradnl"/>
+        </w:rPr>
+      </w:pPr>
+      <w:r>
+        <w:rPr>
+          <w:rFonts w:ascii="Times New Roman" w:eastAsia="Arial Unicode MS" w:hAnsi="Times New Roman" w:cs="Times New Roman"/>
+          <w:b/>
+          <w:color w:val="FF0000"/>
+          <w:lang w:val="es-ES_tradnl"/>
+        </w:rPr>
+        <w:t>*</w:t>
+      </w:r>
+      <w:r>
+        <w:rPr>
+          <w:rFonts w:ascii="Times New Roman" w:eastAsia="Arial Unicode MS" w:hAnsi="Times New Roman" w:cs="Times New Roman"/>
+          <w:color w:val="FF0000"/>
+          <w:lang w:val="es-ES_tradnl"/>
+        </w:rPr>
+        <w:t xml:space="preserve"> </w:t>
+      </w:r>
+      <w:r>
+        <w:rPr>
+          <w:rFonts w:ascii="Times New Roman" w:eastAsia="Arial Unicode MS" w:hAnsi="Times New Roman" w:cs="Times New Roman"/>
+          <w:highlight w:val="yellow"/>
+          <w:lang w:val="es-ES_tradnl"/>
+        </w:rPr>
+        <w:t xml:space="preserve">Respuestas (mín. 2 – máx. 5, </w:t>
+      </w:r>
+      <w:r>
+        <w:rPr>
+          <w:rFonts w:ascii="Times New Roman" w:eastAsia="Arial Unicode MS" w:hAnsi="Times New Roman" w:cs="Times New Roman"/>
+          <w:b/>
+          <w:highlight w:val="yellow"/>
+          <w:lang w:val="es-ES_tradnl"/>
+        </w:rPr>
+        <w:t>73</w:t>
+      </w:r>
+      <w:r>
+        <w:rPr>
+          <w:rFonts w:ascii="Times New Roman" w:eastAsia="Arial Unicode MS" w:hAnsi="Times New Roman" w:cs="Times New Roman"/>
+          <w:highlight w:val="yellow"/>
+          <w:lang w:val="es-ES_tradnl"/>
+        </w:rPr>
+        <w:t xml:space="preserve"> caracteres máximo cada respuesta)</w:t>
+      </w:r>
+      <w:r>
+        <w:rPr>
+          <w:rFonts w:ascii="Times New Roman" w:eastAsia="Arial Unicode MS" w:hAnsi="Times New Roman" w:cs="Times New Roman"/>
+          <w:lang w:val="es-ES_tradnl"/>
+        </w:rPr>
+        <w:t xml:space="preserve"> </w:t>
+      </w:r>
+    </w:p>
+    <w:p>
+      <w:pPr>
+        <w:rPr>
+          <w:rFonts w:ascii="Times New Roman" w:eastAsia="Arial Unicode MS" w:hAnsi="Times New Roman" w:cs="Times New Roman"/>
+          <w:lang w:val="es-ES_tradnl"/>
+        </w:rPr>
+      </w:pPr>
+      <w:r>
+        <w:rPr>
+          <w:rFonts w:ascii="Times New Roman" w:eastAsia="Arial Unicode MS" w:hAnsi="Times New Roman" w:cs="Times New Roman"/>
+          <w:lang w:val="es-ES_tradnl"/>
+        </w:rPr>
+        <w:t>Las invasiones germánicas.</w:t>
+      </w:r>
+    </w:p>
+    <w:p>
+      <w:pPr>
+        <w:rPr>
+          <w:rFonts w:ascii="Times New Roman" w:eastAsia="Arial Unicode MS" w:hAnsi="Times New Roman" w:cs="Times New Roman"/>
+          <w:lang w:val="es-ES_tradnl"/>
+        </w:rPr>
+      </w:pPr>
+      <w:r>
+        <w:rPr>
+          <w:rFonts w:ascii="Times New Roman" w:eastAsia="Arial Unicode MS" w:hAnsi="Times New Roman" w:cs="Times New Roman"/>
+          <w:lang w:val="es-ES_tradnl"/>
+        </w:rPr>
+        <w:t>Las dificultades económicas.</w:t>
+      </w:r>
+    </w:p>
+    <w:p>
+      <w:pPr>
+        <w:rPr>
+          <w:rFonts w:ascii="Times New Roman" w:eastAsia="Arial Unicode MS" w:hAnsi="Times New Roman" w:cs="Times New Roman"/>
+          <w:lang w:val="es-ES_tradnl"/>
+        </w:rPr>
+      </w:pPr>
+      <w:r>
+        <w:rPr>
+          <w:rFonts w:ascii="Times New Roman" w:eastAsia="Arial Unicode MS" w:hAnsi="Times New Roman" w:cs="Times New Roman"/>
+          <w:lang w:val="es-ES_tradnl"/>
+        </w:rPr>
+        <w:t>La crisis producida por varios terremotos y erupciones volcánicas.</w:t>
+      </w:r>
+    </w:p>
+    <w:p>
+      <w:pPr>
+        <w:rPr>
+          <w:rFonts w:ascii="Times New Roman" w:eastAsia="Arial Unicode MS" w:hAnsi="Times New Roman" w:cs="Times New Roman"/>
+          <w:lang w:val="es-ES_tradnl"/>
+        </w:rPr>
+      </w:pPr>
+      <w:r>
+        <w:rPr>
+          <w:rFonts w:ascii="Times New Roman" w:eastAsia="Arial Unicode MS" w:hAnsi="Times New Roman" w:cs="Times New Roman"/>
+          <w:lang w:val="es-ES_tradnl"/>
+        </w:rPr>
+        <w:t>Las luchas políticas</w:t>
+      </w:r>
       <w:r>
         <w:rPr>
           <w:rFonts w:ascii="Times New Roman" w:eastAsia="Arial Unicode MS" w:hAnsi="Times New Roman" w:cs="Times New Roman"/>
@@ -3209,13 +3683,21 @@
           <w:lang w:val="es-ES_tradnl"/>
         </w:rPr>
       </w:pPr>
-      <w:r>
-        <w:rPr>
-          <w:rFonts w:ascii="Times New Roman" w:eastAsia="Arial Unicode MS" w:hAnsi="Times New Roman" w:cs="Times New Roman"/>
-          <w:highlight w:val="green"/>
-          <w:lang w:val="es-ES_tradnl"/>
-        </w:rPr>
-        <w:t>Pregunta 4 (</w:t>
+    </w:p>
+    <w:p>
+      <w:pPr>
+        <w:rPr>
+          <w:rFonts w:ascii="Times New Roman" w:eastAsia="Arial Unicode MS" w:hAnsi="Times New Roman" w:cs="Times New Roman"/>
+          <w:lang w:val="es-ES_tradnl"/>
+        </w:rPr>
+      </w:pPr>
+      <w:r>
+        <w:rPr>
+          <w:rFonts w:ascii="Times New Roman" w:eastAsia="Arial Unicode MS" w:hAnsi="Times New Roman" w:cs="Times New Roman"/>
+          <w:highlight w:val="green"/>
+          <w:lang w:val="es-ES_tradnl"/>
+        </w:rPr>
+        <w:t>Pregunta 6 (</w:t>
       </w:r>
       <w:r>
         <w:rPr>
@@ -3247,7 +3729,7 @@
           <w:rFonts w:ascii="Times New Roman" w:eastAsia="Arial Unicode MS" w:hAnsi="Times New Roman" w:cs="Times New Roman"/>
           <w:lang w:val="es-ES_tradnl"/>
         </w:rPr>
-        <w:t>¿Qué nombre dieron los musulmanes a las tierras conquistadas en la península Ibérica?</w:t>
+        <w:t>¿Qué hecho marca el inicio del calendario musulmán?</w:t>
       </w:r>
     </w:p>
     <w:p>
@@ -3315,6 +3797,14 @@
           <w:lang w:val="es-ES_tradnl"/>
         </w:rPr>
       </w:pPr>
+    </w:p>
+    <w:p>
+      <w:pPr>
+        <w:rPr>
+          <w:rFonts w:ascii="Times New Roman" w:eastAsia="Arial Unicode MS" w:hAnsi="Times New Roman" w:cs="Times New Roman"/>
+          <w:lang w:val="es-ES_tradnl"/>
+        </w:rPr>
+      </w:pPr>
       <w:r>
         <w:rPr>
           <w:rFonts w:ascii="Times New Roman" w:eastAsia="Arial Unicode MS" w:hAnsi="Times New Roman" w:cs="Times New Roman"/>
@@ -3372,105 +3862,109 @@
           <w:lang w:val="es-ES_tradnl"/>
         </w:rPr>
       </w:pPr>
-      <w:proofErr w:type="spellStart"/>
-      <w:r>
-        <w:rPr>
-          <w:rFonts w:ascii="Times New Roman" w:eastAsia="Arial Unicode MS" w:hAnsi="Times New Roman" w:cs="Times New Roman"/>
-          <w:lang w:val="es-ES_tradnl"/>
-        </w:rPr>
-        <w:t>Ifriqiya</w:t>
-      </w:r>
-      <w:proofErr w:type="spellEnd"/>
-    </w:p>
-    <w:p>
-      <w:pPr>
-        <w:rPr>
-          <w:rFonts w:ascii="Times New Roman" w:eastAsia="Arial Unicode MS" w:hAnsi="Times New Roman" w:cs="Times New Roman"/>
-          <w:lang w:val="es-ES_tradnl"/>
-        </w:rPr>
-      </w:pPr>
-      <w:r>
-        <w:rPr>
-          <w:rFonts w:ascii="Times New Roman" w:eastAsia="Arial Unicode MS" w:hAnsi="Times New Roman" w:cs="Times New Roman"/>
-          <w:lang w:val="es-ES_tradnl"/>
-        </w:rPr>
-        <w:t>Hispania</w:t>
-      </w:r>
-    </w:p>
-    <w:p>
-      <w:pPr>
-        <w:rPr>
-          <w:rFonts w:ascii="Times New Roman" w:eastAsia="Arial Unicode MS" w:hAnsi="Times New Roman" w:cs="Times New Roman"/>
-          <w:lang w:val="es-ES_tradnl"/>
-        </w:rPr>
-      </w:pPr>
-      <w:proofErr w:type="spellStart"/>
-      <w:r>
-        <w:rPr>
-          <w:rFonts w:ascii="Times New Roman" w:eastAsia="Arial Unicode MS" w:hAnsi="Times New Roman" w:cs="Times New Roman"/>
-          <w:lang w:val="es-ES_tradnl"/>
-        </w:rPr>
-        <w:t>Magred</w:t>
-      </w:r>
-      <w:proofErr w:type="spellEnd"/>
-    </w:p>
-    <w:p>
-      <w:pPr>
-        <w:rPr>
-          <w:rFonts w:ascii="Times New Roman" w:eastAsia="Arial Unicode MS" w:hAnsi="Times New Roman" w:cs="Times New Roman"/>
-          <w:b/>
-          <w:lang w:val="es-ES_tradnl"/>
-        </w:rPr>
-      </w:pPr>
-      <w:r>
-        <w:rPr>
-          <w:rFonts w:ascii="Times New Roman" w:eastAsia="Arial Unicode MS" w:hAnsi="Times New Roman" w:cs="Times New Roman"/>
-          <w:b/>
-          <w:lang w:val="es-ES_tradnl"/>
-        </w:rPr>
-        <w:t>Al-</w:t>
-      </w:r>
-      <w:proofErr w:type="spellStart"/>
-      <w:r>
-        <w:rPr>
-          <w:rFonts w:ascii="Times New Roman" w:eastAsia="Arial Unicode MS" w:hAnsi="Times New Roman" w:cs="Times New Roman"/>
-          <w:b/>
-          <w:lang w:val="es-ES_tradnl"/>
-        </w:rPr>
-        <w:t>Andalus</w:t>
-      </w:r>
-      <w:proofErr w:type="spellEnd"/>
-    </w:p>
-    <w:p>
-      <w:pPr>
-        <w:rPr>
-          <w:rFonts w:ascii="Times New Roman" w:eastAsia="Arial Unicode MS" w:hAnsi="Times New Roman" w:cs="Times New Roman"/>
-          <w:lang w:val="es-ES_tradnl"/>
-        </w:rPr>
-      </w:pPr>
-    </w:p>
-    <w:p>
-      <w:pPr>
-        <w:rPr>
-          <w:rFonts w:ascii="Times New Roman" w:eastAsia="Arial Unicode MS" w:hAnsi="Times New Roman" w:cs="Times New Roman"/>
-          <w:lang w:val="es-ES_tradnl"/>
-        </w:rPr>
-      </w:pPr>
-    </w:p>
-    <w:p>
-      <w:pPr>
-        <w:rPr>
-          <w:rFonts w:ascii="Times New Roman" w:eastAsia="Arial Unicode MS" w:hAnsi="Times New Roman" w:cs="Times New Roman"/>
-          <w:lang w:val="es-ES_tradnl"/>
-        </w:rPr>
-      </w:pPr>
-      <w:r>
-        <w:rPr>
-          <w:rFonts w:ascii="Times New Roman" w:eastAsia="Arial Unicode MS" w:hAnsi="Times New Roman" w:cs="Times New Roman"/>
-          <w:highlight w:val="green"/>
-          <w:lang w:val="es-ES_tradnl"/>
-        </w:rPr>
-        <w:t>Pregunta 5 (</w:t>
+      <w:r>
+        <w:rPr>
+          <w:rFonts w:ascii="Times New Roman" w:eastAsia="Arial Unicode MS" w:hAnsi="Times New Roman" w:cs="Times New Roman"/>
+          <w:lang w:val="es-ES_tradnl"/>
+        </w:rPr>
+        <w:t>La batalla de Guadalete en el 711</w:t>
+      </w:r>
+      <w:r>
+        <w:rPr>
+          <w:rFonts w:ascii="Times New Roman" w:eastAsia="Arial Unicode MS" w:hAnsi="Times New Roman" w:cs="Times New Roman"/>
+          <w:lang w:val="es-ES_tradnl"/>
+        </w:rPr>
+        <w:t>.</w:t>
+      </w:r>
+    </w:p>
+    <w:p>
+      <w:pPr>
+        <w:rPr>
+          <w:rFonts w:ascii="Times New Roman" w:eastAsia="Arial Unicode MS" w:hAnsi="Times New Roman" w:cs="Times New Roman"/>
+          <w:lang w:val="es-ES_tradnl"/>
+        </w:rPr>
+      </w:pPr>
+      <w:r>
+        <w:rPr>
+          <w:rFonts w:ascii="Times New Roman" w:eastAsia="Arial Unicode MS" w:hAnsi="Times New Roman" w:cs="Times New Roman"/>
+          <w:lang w:val="es-ES_tradnl"/>
+        </w:rPr>
+        <w:t>La conquista de Damasco en el 635</w:t>
+      </w:r>
+      <w:r>
+        <w:rPr>
+          <w:rFonts w:ascii="Times New Roman" w:eastAsia="Arial Unicode MS" w:hAnsi="Times New Roman" w:cs="Times New Roman"/>
+          <w:lang w:val="es-ES_tradnl"/>
+        </w:rPr>
+        <w:t>.</w:t>
+      </w:r>
+    </w:p>
+    <w:p>
+      <w:pPr>
+        <w:rPr>
+          <w:rFonts w:ascii="Times New Roman" w:eastAsia="Arial Unicode MS" w:hAnsi="Times New Roman" w:cs="Times New Roman"/>
+          <w:lang w:val="es-ES_tradnl"/>
+        </w:rPr>
+      </w:pPr>
+      <w:r>
+        <w:rPr>
+          <w:rFonts w:ascii="Times New Roman" w:eastAsia="Arial Unicode MS" w:hAnsi="Times New Roman" w:cs="Times New Roman"/>
+          <w:lang w:val="es-ES_tradnl"/>
+        </w:rPr>
+        <w:t>El nacimiento de Mahoma en el 570</w:t>
+      </w:r>
+      <w:r>
+        <w:rPr>
+          <w:rFonts w:ascii="Times New Roman" w:eastAsia="Arial Unicode MS" w:hAnsi="Times New Roman" w:cs="Times New Roman"/>
+          <w:lang w:val="es-ES_tradnl"/>
+        </w:rPr>
+        <w:t>.</w:t>
+      </w:r>
+    </w:p>
+    <w:p>
+      <w:pPr>
+        <w:rPr>
+          <w:rFonts w:ascii="Times New Roman" w:eastAsia="Arial Unicode MS" w:hAnsi="Times New Roman" w:cs="Times New Roman"/>
+          <w:lang w:val="es-ES_tradnl"/>
+        </w:rPr>
+      </w:pPr>
+      <w:r>
+        <w:rPr>
+          <w:rFonts w:ascii="Times New Roman" w:eastAsia="Arial Unicode MS" w:hAnsi="Times New Roman" w:cs="Times New Roman"/>
+          <w:lang w:val="es-ES_tradnl"/>
+        </w:rPr>
+        <w:t>La hégira en el 622</w:t>
+      </w:r>
+      <w:r>
+        <w:rPr>
+          <w:rFonts w:ascii="Times New Roman" w:eastAsia="Arial Unicode MS" w:hAnsi="Times New Roman" w:cs="Times New Roman"/>
+          <w:lang w:val="es-ES_tradnl"/>
+        </w:rPr>
+        <w:t>.</w:t>
+      </w:r>
+    </w:p>
+    <w:p>
+      <w:pPr>
+        <w:rPr>
+          <w:rFonts w:ascii="Times New Roman" w:eastAsia="Arial Unicode MS" w:hAnsi="Times New Roman" w:cs="Times New Roman"/>
+          <w:lang w:val="es-ES_tradnl"/>
+        </w:rPr>
+      </w:pPr>
+    </w:p>
+    <w:p>
+      <w:pPr>
+        <w:rPr>
+          <w:rFonts w:ascii="Times New Roman" w:eastAsia="Arial Unicode MS" w:hAnsi="Times New Roman" w:cs="Times New Roman"/>
+          <w:lang w:val="es-ES_tradnl"/>
+        </w:rPr>
+      </w:pPr>
+      <w:r>
+        <w:rPr>
+          <w:rFonts w:ascii="Times New Roman" w:eastAsia="Arial Unicode MS" w:hAnsi="Times New Roman" w:cs="Times New Roman"/>
+          <w:highlight w:val="green"/>
+          <w:lang w:val="es-ES_tradnl"/>
+        </w:rPr>
+        <w:t>Pregunta 7 (</w:t>
       </w:r>
       <w:r>
         <w:rPr>
@@ -3502,7 +3996,7 @@
           <w:rFonts w:ascii="Times New Roman" w:eastAsia="Arial Unicode MS" w:hAnsi="Times New Roman" w:cs="Times New Roman"/>
           <w:lang w:val="es-ES_tradnl"/>
         </w:rPr>
-        <w:t>¿Qué factores produjeron la caída de Roma? Marca la respuesta incorrecta.</w:t>
+        <w:t>¿Dónde se situó la capital de los visigodos a partir del siglo VI?</w:t>
       </w:r>
     </w:p>
     <w:p>
@@ -3632,93 +4126,76 @@
           <w:rFonts w:ascii="Times New Roman" w:eastAsia="Arial Unicode MS" w:hAnsi="Times New Roman" w:cs="Times New Roman"/>
           <w:lang w:val="es-ES_tradnl"/>
         </w:rPr>
-        <w:t>Las invasiones germánicas.</w:t>
-      </w:r>
-    </w:p>
-    <w:p>
-      <w:pPr>
-        <w:rPr>
-          <w:rFonts w:ascii="Times New Roman" w:eastAsia="Arial Unicode MS" w:hAnsi="Times New Roman" w:cs="Times New Roman"/>
-          <w:lang w:val="es-ES_tradnl"/>
-        </w:rPr>
-      </w:pPr>
-      <w:r>
-        <w:rPr>
-          <w:rFonts w:ascii="Times New Roman" w:eastAsia="Arial Unicode MS" w:hAnsi="Times New Roman" w:cs="Times New Roman"/>
-          <w:lang w:val="es-ES_tradnl"/>
-        </w:rPr>
-        <w:t>Las dificultades económicas.</w:t>
-      </w:r>
-    </w:p>
-    <w:p>
-      <w:pPr>
-        <w:rPr>
-          <w:rFonts w:ascii="Times New Roman" w:eastAsia="Arial Unicode MS" w:hAnsi="Times New Roman" w:cs="Times New Roman"/>
-          <w:b/>
-          <w:lang w:val="es-ES_tradnl"/>
-        </w:rPr>
-      </w:pPr>
-      <w:r>
-        <w:rPr>
-          <w:rFonts w:ascii="Times New Roman" w:eastAsia="Arial Unicode MS" w:hAnsi="Times New Roman" w:cs="Times New Roman"/>
-          <w:b/>
-          <w:lang w:val="es-ES_tradnl"/>
-        </w:rPr>
-        <w:t>La crisis producida por varios terremotos y erupciones volcánicas.</w:t>
-      </w:r>
-    </w:p>
-    <w:p>
-      <w:pPr>
-        <w:rPr>
-          <w:rFonts w:ascii="Times New Roman" w:eastAsia="Arial Unicode MS" w:hAnsi="Times New Roman" w:cs="Times New Roman"/>
-          <w:lang w:val="es-ES_tradnl"/>
-        </w:rPr>
-      </w:pPr>
-      <w:r>
-        <w:rPr>
-          <w:rFonts w:ascii="Times New Roman" w:eastAsia="Arial Unicode MS" w:hAnsi="Times New Roman" w:cs="Times New Roman"/>
-          <w:lang w:val="es-ES_tradnl"/>
-        </w:rPr>
-        <w:t>Las luchas políticas</w:t>
-      </w:r>
-      <w:r>
-        <w:rPr>
-          <w:rFonts w:ascii="Times New Roman" w:eastAsia="Arial Unicode MS" w:hAnsi="Times New Roman" w:cs="Times New Roman"/>
-          <w:lang w:val="es-ES_tradnl"/>
-        </w:rPr>
-        <w:t>.</w:t>
-      </w:r>
-    </w:p>
-    <w:p>
-      <w:pPr>
-        <w:rPr>
-          <w:rFonts w:ascii="Times New Roman" w:eastAsia="Arial Unicode MS" w:hAnsi="Times New Roman" w:cs="Times New Roman"/>
-          <w:lang w:val="es-ES_tradnl"/>
-        </w:rPr>
-      </w:pPr>
-    </w:p>
-    <w:p>
-      <w:pPr>
-        <w:rPr>
-          <w:rFonts w:ascii="Times New Roman" w:eastAsia="Arial Unicode MS" w:hAnsi="Times New Roman" w:cs="Times New Roman"/>
-          <w:lang w:val="es-ES_tradnl"/>
-        </w:rPr>
-      </w:pPr>
-    </w:p>
-    <w:p>
-      <w:pPr>
-        <w:rPr>
-          <w:rFonts w:ascii="Times New Roman" w:eastAsia="Arial Unicode MS" w:hAnsi="Times New Roman" w:cs="Times New Roman"/>
-          <w:lang w:val="es-ES_tradnl"/>
-        </w:rPr>
-      </w:pPr>
-      <w:r>
-        <w:rPr>
-          <w:rFonts w:ascii="Times New Roman" w:eastAsia="Arial Unicode MS" w:hAnsi="Times New Roman" w:cs="Times New Roman"/>
-          <w:highlight w:val="green"/>
-          <w:lang w:val="es-ES_tradnl"/>
-        </w:rPr>
-        <w:t>Pregunta 6 (</w:t>
+        <w:t>En Roma.</w:t>
+      </w:r>
+    </w:p>
+    <w:p>
+      <w:pPr>
+        <w:rPr>
+          <w:rFonts w:ascii="Times New Roman" w:eastAsia="Arial Unicode MS" w:hAnsi="Times New Roman" w:cs="Times New Roman"/>
+          <w:lang w:val="es-ES_tradnl"/>
+        </w:rPr>
+      </w:pPr>
+      <w:r>
+        <w:rPr>
+          <w:rFonts w:ascii="Times New Roman" w:eastAsia="Arial Unicode MS" w:hAnsi="Times New Roman" w:cs="Times New Roman"/>
+          <w:lang w:val="es-ES_tradnl"/>
+        </w:rPr>
+        <w:t>En Constantinopla.</w:t>
+      </w:r>
+    </w:p>
+    <w:p>
+      <w:pPr>
+        <w:rPr>
+          <w:rFonts w:ascii="Times New Roman" w:eastAsia="Arial Unicode MS" w:hAnsi="Times New Roman" w:cs="Times New Roman"/>
+          <w:lang w:val="es-ES_tradnl"/>
+        </w:rPr>
+      </w:pPr>
+      <w:r>
+        <w:rPr>
+          <w:rFonts w:ascii="Times New Roman" w:eastAsia="Arial Unicode MS" w:hAnsi="Times New Roman" w:cs="Times New Roman"/>
+          <w:lang w:val="es-ES_tradnl"/>
+        </w:rPr>
+        <w:t>En La Meca.</w:t>
+      </w:r>
+    </w:p>
+    <w:p>
+      <w:pPr>
+        <w:rPr>
+          <w:rFonts w:ascii="Times New Roman" w:eastAsia="Arial Unicode MS" w:hAnsi="Times New Roman" w:cs="Times New Roman"/>
+          <w:lang w:val="es-ES_tradnl"/>
+        </w:rPr>
+      </w:pPr>
+      <w:r>
+        <w:rPr>
+          <w:rFonts w:ascii="Times New Roman" w:eastAsia="Arial Unicode MS" w:hAnsi="Times New Roman" w:cs="Times New Roman"/>
+          <w:lang w:val="es-ES_tradnl"/>
+        </w:rPr>
+        <w:t>En Toledo.</w:t>
+      </w:r>
+    </w:p>
+    <w:p>
+      <w:pPr>
+        <w:rPr>
+          <w:rFonts w:ascii="Times New Roman" w:eastAsia="Arial Unicode MS" w:hAnsi="Times New Roman" w:cs="Times New Roman"/>
+          <w:lang w:val="es-ES_tradnl"/>
+        </w:rPr>
+      </w:pPr>
+    </w:p>
+    <w:p>
+      <w:pPr>
+        <w:rPr>
+          <w:rFonts w:ascii="Times New Roman" w:eastAsia="Arial Unicode MS" w:hAnsi="Times New Roman" w:cs="Times New Roman"/>
+          <w:lang w:val="es-ES_tradnl"/>
+        </w:rPr>
+      </w:pPr>
+      <w:r>
+        <w:rPr>
+          <w:rFonts w:ascii="Times New Roman" w:eastAsia="Arial Unicode MS" w:hAnsi="Times New Roman" w:cs="Times New Roman"/>
+          <w:highlight w:val="green"/>
+          <w:lang w:val="es-ES_tradnl"/>
+        </w:rPr>
+        <w:t>Pregunta 8 (</w:t>
       </w:r>
       <w:r>
         <w:rPr>
@@ -3750,221 +4227,14 @@
           <w:rFonts w:ascii="Times New Roman" w:eastAsia="Arial Unicode MS" w:hAnsi="Times New Roman" w:cs="Times New Roman"/>
           <w:lang w:val="es-ES_tradnl"/>
         </w:rPr>
-        <w:t>¿Qué hecho marca el inicio del calendario musulmán?</w:t>
-      </w:r>
-    </w:p>
-    <w:p>
-      <w:pPr>
-        <w:rPr>
-          <w:rFonts w:ascii="Times New Roman" w:eastAsia="Arial Unicode MS" w:hAnsi="Times New Roman" w:cs="Times New Roman"/>
-          <w:lang w:val="es-ES_tradnl"/>
-        </w:rPr>
-      </w:pPr>
-    </w:p>
-    <w:p>
-      <w:pPr>
-        <w:rPr>
-          <w:rFonts w:ascii="Times New Roman" w:eastAsia="Arial Unicode MS" w:hAnsi="Times New Roman" w:cs="Times New Roman"/>
-          <w:highlight w:val="green"/>
-          <w:lang w:val="es-ES_tradnl"/>
-        </w:rPr>
-      </w:pPr>
-      <w:r>
-        <w:rPr>
-          <w:rFonts w:ascii="Times New Roman" w:eastAsia="Arial Unicode MS" w:hAnsi="Times New Roman" w:cs="Times New Roman"/>
-          <w:highlight w:val="yellow"/>
-          <w:lang w:val="es-ES_tradnl"/>
-        </w:rPr>
-        <w:t>Explicación (</w:t>
-      </w:r>
-      <w:r>
-        <w:rPr>
-          <w:rFonts w:ascii="Times New Roman" w:eastAsia="Arial Unicode MS" w:hAnsi="Times New Roman" w:cs="Times New Roman"/>
-          <w:b/>
-          <w:highlight w:val="yellow"/>
-          <w:lang w:val="es-ES_tradnl"/>
-        </w:rPr>
-        <w:t>173</w:t>
-      </w:r>
-      <w:r>
-        <w:rPr>
-          <w:rFonts w:ascii="Times New Roman" w:eastAsia="Arial Unicode MS" w:hAnsi="Times New Roman" w:cs="Times New Roman"/>
-          <w:highlight w:val="yellow"/>
-          <w:lang w:val="es-ES_tradnl"/>
-        </w:rPr>
-        <w:t xml:space="preserve"> caracteres máximo)</w:t>
-      </w:r>
-    </w:p>
-    <w:p>
-      <w:pPr>
-        <w:rPr>
-          <w:rFonts w:ascii="Times New Roman" w:eastAsia="Arial Unicode MS" w:hAnsi="Times New Roman" w:cs="Times New Roman"/>
-          <w:lang w:val="es-ES_tradnl"/>
-        </w:rPr>
-      </w:pPr>
-    </w:p>
-    <w:p>
-      <w:pPr>
-        <w:rPr>
-          <w:rFonts w:ascii="Times New Roman" w:eastAsia="Arial Unicode MS" w:hAnsi="Times New Roman" w:cs="Times New Roman"/>
-          <w:lang w:val="es-ES_tradnl"/>
-        </w:rPr>
-      </w:pPr>
-    </w:p>
-    <w:p>
-      <w:pPr>
-        <w:rPr>
-          <w:rFonts w:ascii="Times New Roman" w:eastAsia="Arial Unicode MS" w:hAnsi="Times New Roman" w:cs="Times New Roman"/>
-          <w:lang w:val="es-ES_tradnl"/>
-        </w:rPr>
-      </w:pPr>
-    </w:p>
-    <w:p>
-      <w:pPr>
-        <w:rPr>
-          <w:rFonts w:ascii="Times New Roman" w:eastAsia="Arial Unicode MS" w:hAnsi="Times New Roman" w:cs="Times New Roman"/>
-          <w:lang w:val="es-ES_tradnl"/>
-        </w:rPr>
-      </w:pPr>
-      <w:r>
-        <w:rPr>
-          <w:rFonts w:ascii="Times New Roman" w:eastAsia="Arial Unicode MS" w:hAnsi="Times New Roman" w:cs="Times New Roman"/>
-          <w:b/>
-          <w:color w:val="FF0000"/>
-          <w:lang w:val="es-ES_tradnl"/>
-        </w:rPr>
-        <w:t>*</w:t>
-      </w:r>
-      <w:r>
-        <w:rPr>
-          <w:rFonts w:ascii="Times New Roman" w:eastAsia="Arial Unicode MS" w:hAnsi="Times New Roman" w:cs="Times New Roman"/>
-          <w:color w:val="FF0000"/>
-          <w:lang w:val="es-ES_tradnl"/>
-        </w:rPr>
-        <w:t xml:space="preserve"> </w:t>
-      </w:r>
-      <w:r>
-        <w:rPr>
-          <w:rFonts w:ascii="Times New Roman" w:eastAsia="Arial Unicode MS" w:hAnsi="Times New Roman" w:cs="Times New Roman"/>
-          <w:highlight w:val="yellow"/>
-          <w:lang w:val="es-ES_tradnl"/>
-        </w:rPr>
-        <w:t xml:space="preserve">Respuestas (mín. 2 – máx. 5, </w:t>
-      </w:r>
-      <w:r>
-        <w:rPr>
-          <w:rFonts w:ascii="Times New Roman" w:eastAsia="Arial Unicode MS" w:hAnsi="Times New Roman" w:cs="Times New Roman"/>
-          <w:b/>
-          <w:highlight w:val="yellow"/>
-          <w:lang w:val="es-ES_tradnl"/>
-        </w:rPr>
-        <w:t>73</w:t>
-      </w:r>
-      <w:r>
-        <w:rPr>
-          <w:rFonts w:ascii="Times New Roman" w:eastAsia="Arial Unicode MS" w:hAnsi="Times New Roman" w:cs="Times New Roman"/>
-          <w:highlight w:val="yellow"/>
-          <w:lang w:val="es-ES_tradnl"/>
-        </w:rPr>
-        <w:t xml:space="preserve"> caracteres máximo cada respuesta)</w:t>
-      </w:r>
-      <w:r>
-        <w:rPr>
-          <w:rFonts w:ascii="Times New Roman" w:eastAsia="Arial Unicode MS" w:hAnsi="Times New Roman" w:cs="Times New Roman"/>
-          <w:lang w:val="es-ES_tradnl"/>
-        </w:rPr>
-        <w:t xml:space="preserve"> </w:t>
-      </w:r>
-    </w:p>
-    <w:p>
-      <w:pPr>
-        <w:rPr>
-          <w:rFonts w:ascii="Times New Roman" w:eastAsia="Arial Unicode MS" w:hAnsi="Times New Roman" w:cs="Times New Roman"/>
-          <w:lang w:val="es-ES_tradnl"/>
-        </w:rPr>
-      </w:pPr>
-      <w:r>
-        <w:rPr>
-          <w:rFonts w:ascii="Times New Roman" w:eastAsia="Arial Unicode MS" w:hAnsi="Times New Roman" w:cs="Times New Roman"/>
-          <w:lang w:val="es-ES_tradnl"/>
-        </w:rPr>
-        <w:t>La batalla de Guadalete en el 711</w:t>
-      </w:r>
-      <w:r>
-        <w:rPr>
-          <w:rFonts w:ascii="Times New Roman" w:eastAsia="Arial Unicode MS" w:hAnsi="Times New Roman" w:cs="Times New Roman"/>
-          <w:lang w:val="es-ES_tradnl"/>
-        </w:rPr>
-        <w:t>.</w:t>
-      </w:r>
-    </w:p>
-    <w:p>
-      <w:pPr>
-        <w:rPr>
-          <w:rFonts w:ascii="Times New Roman" w:eastAsia="Arial Unicode MS" w:hAnsi="Times New Roman" w:cs="Times New Roman"/>
-          <w:lang w:val="es-ES_tradnl"/>
-        </w:rPr>
-      </w:pPr>
-      <w:r>
-        <w:rPr>
-          <w:rFonts w:ascii="Times New Roman" w:eastAsia="Arial Unicode MS" w:hAnsi="Times New Roman" w:cs="Times New Roman"/>
-          <w:lang w:val="es-ES_tradnl"/>
-        </w:rPr>
-        <w:t>La conquista de Damasco en el 635</w:t>
-      </w:r>
-      <w:r>
-        <w:rPr>
-          <w:rFonts w:ascii="Times New Roman" w:eastAsia="Arial Unicode MS" w:hAnsi="Times New Roman" w:cs="Times New Roman"/>
-          <w:lang w:val="es-ES_tradnl"/>
-        </w:rPr>
-        <w:t>.</w:t>
-      </w:r>
-    </w:p>
-    <w:p>
-      <w:pPr>
-        <w:rPr>
-          <w:rFonts w:ascii="Times New Roman" w:eastAsia="Arial Unicode MS" w:hAnsi="Times New Roman" w:cs="Times New Roman"/>
-          <w:lang w:val="es-ES_tradnl"/>
-        </w:rPr>
-      </w:pPr>
-      <w:r>
-        <w:rPr>
-          <w:rFonts w:ascii="Times New Roman" w:eastAsia="Arial Unicode MS" w:hAnsi="Times New Roman" w:cs="Times New Roman"/>
-          <w:lang w:val="es-ES_tradnl"/>
-        </w:rPr>
-        <w:t>El nacimiento de Mahoma en el 570</w:t>
-      </w:r>
-      <w:r>
-        <w:rPr>
-          <w:rFonts w:ascii="Times New Roman" w:eastAsia="Arial Unicode MS" w:hAnsi="Times New Roman" w:cs="Times New Roman"/>
-          <w:lang w:val="es-ES_tradnl"/>
-        </w:rPr>
-        <w:t>.</w:t>
-      </w:r>
-    </w:p>
-    <w:p>
-      <w:pPr>
-        <w:rPr>
-          <w:rFonts w:ascii="Times New Roman" w:eastAsia="Arial Unicode MS" w:hAnsi="Times New Roman" w:cs="Times New Roman"/>
-          <w:b/>
-          <w:lang w:val="es-ES_tradnl"/>
-        </w:rPr>
-      </w:pPr>
-      <w:r>
-        <w:rPr>
-          <w:rFonts w:ascii="Times New Roman" w:eastAsia="Arial Unicode MS" w:hAnsi="Times New Roman" w:cs="Times New Roman"/>
-          <w:b/>
-          <w:lang w:val="es-ES_tradnl"/>
-        </w:rPr>
-        <w:t>La hégira en el 622</w:t>
-      </w:r>
-      <w:r>
-        <w:rPr>
-          <w:rFonts w:ascii="Times New Roman" w:eastAsia="Arial Unicode MS" w:hAnsi="Times New Roman" w:cs="Times New Roman"/>
-          <w:b/>
-          <w:lang w:val="es-ES_tradnl"/>
-        </w:rPr>
-        <w:t>.</w:t>
+        <w:t>¿Dónde se situó la primera capital del Imperio Islámico</w:t>
+      </w:r>
+      <w:r>
+        <w:rPr>
+          <w:rFonts w:ascii="Times New Roman" w:eastAsia="Arial Unicode MS" w:hAnsi="Times New Roman" w:cs="Times New Roman"/>
+          <w:lang w:val="es-ES_tradnl"/>
+        </w:rPr>
+        <w:t>?</w:t>
       </w:r>
       <w:bookmarkStart w:id="0" w:name="_GoBack"/>
       <w:bookmarkEnd w:id="0"/>
@@ -3981,22 +4251,23 @@
       <w:pPr>
         <w:rPr>
           <w:rFonts w:ascii="Times New Roman" w:eastAsia="Arial Unicode MS" w:hAnsi="Times New Roman" w:cs="Times New Roman"/>
-          <w:lang w:val="es-ES_tradnl"/>
-        </w:rPr>
-      </w:pPr>
-      <w:r>
-        <w:rPr>
-          <w:rFonts w:ascii="Times New Roman" w:eastAsia="Arial Unicode MS" w:hAnsi="Times New Roman" w:cs="Times New Roman"/>
-          <w:highlight w:val="green"/>
-          <w:lang w:val="es-ES_tradnl"/>
-        </w:rPr>
-        <w:t>Pregunta 7 (</w:t>
-      </w:r>
-      <w:r>
-        <w:rPr>
-          <w:rFonts w:ascii="Times New Roman" w:eastAsia="Arial Unicode MS" w:hAnsi="Times New Roman" w:cs="Times New Roman"/>
-          <w:b/>
-          <w:highlight w:val="green"/>
+          <w:highlight w:val="green"/>
+          <w:lang w:val="es-ES_tradnl"/>
+        </w:rPr>
+      </w:pPr>
+      <w:r>
+        <w:rPr>
+          <w:rFonts w:ascii="Times New Roman" w:eastAsia="Arial Unicode MS" w:hAnsi="Times New Roman" w:cs="Times New Roman"/>
+          <w:highlight w:val="yellow"/>
+          <w:lang w:val="es-ES_tradnl"/>
+        </w:rPr>
+        <w:t>Explicación (</w:t>
+      </w:r>
+      <w:r>
+        <w:rPr>
+          <w:rFonts w:ascii="Times New Roman" w:eastAsia="Arial Unicode MS" w:hAnsi="Times New Roman" w:cs="Times New Roman"/>
+          <w:b/>
+          <w:highlight w:val="yellow"/>
           <w:lang w:val="es-ES_tradnl"/>
         </w:rPr>
         <w:t>173</w:t>
@@ -4004,7 +4275,7 @@
       <w:r>
         <w:rPr>
           <w:rFonts w:ascii="Times New Roman" w:eastAsia="Arial Unicode MS" w:hAnsi="Times New Roman" w:cs="Times New Roman"/>
-          <w:highlight w:val="green"/>
+          <w:highlight w:val="yellow"/>
           <w:lang w:val="es-ES_tradnl"/>
         </w:rPr>
         <w:t xml:space="preserve"> caracteres máximo)</w:t>
@@ -4017,37 +4288,46 @@
           <w:lang w:val="es-ES_tradnl"/>
         </w:rPr>
       </w:pPr>
-      <w:r>
-        <w:rPr>
-          <w:rFonts w:ascii="Times New Roman" w:eastAsia="Arial Unicode MS" w:hAnsi="Times New Roman" w:cs="Times New Roman"/>
-          <w:lang w:val="es-ES_tradnl"/>
-        </w:rPr>
-        <w:t>¿Dónde se situó la capital de los visigodos a partir del siglo VI?</w:t>
-      </w:r>
-    </w:p>
-    <w:p>
-      <w:pPr>
-        <w:rPr>
-          <w:rFonts w:ascii="Times New Roman" w:eastAsia="Arial Unicode MS" w:hAnsi="Times New Roman" w:cs="Times New Roman"/>
-          <w:lang w:val="es-ES_tradnl"/>
-        </w:rPr>
-      </w:pPr>
-    </w:p>
-    <w:p>
-      <w:pPr>
-        <w:rPr>
-          <w:rFonts w:ascii="Times New Roman" w:eastAsia="Arial Unicode MS" w:hAnsi="Times New Roman" w:cs="Times New Roman"/>
-          <w:highlight w:val="green"/>
-          <w:lang w:val="es-ES_tradnl"/>
-        </w:rPr>
-      </w:pPr>
+    </w:p>
+    <w:p>
+      <w:pPr>
+        <w:rPr>
+          <w:rFonts w:ascii="Times New Roman" w:eastAsia="Arial Unicode MS" w:hAnsi="Times New Roman" w:cs="Times New Roman"/>
+          <w:lang w:val="es-ES_tradnl"/>
+        </w:rPr>
+      </w:pPr>
+    </w:p>
+    <w:p>
+      <w:pPr>
+        <w:rPr>
+          <w:rFonts w:ascii="Times New Roman" w:eastAsia="Arial Unicode MS" w:hAnsi="Times New Roman" w:cs="Times New Roman"/>
+          <w:lang w:val="es-ES_tradnl"/>
+        </w:rPr>
+      </w:pPr>
+      <w:r>
+        <w:rPr>
+          <w:rFonts w:ascii="Times New Roman" w:eastAsia="Arial Unicode MS" w:hAnsi="Times New Roman" w:cs="Times New Roman"/>
+          <w:b/>
+          <w:color w:val="FF0000"/>
+          <w:lang w:val="es-ES_tradnl"/>
+        </w:rPr>
+        <w:t>*</w:t>
+      </w:r>
+      <w:r>
+        <w:rPr>
+          <w:rFonts w:ascii="Times New Roman" w:eastAsia="Arial Unicode MS" w:hAnsi="Times New Roman" w:cs="Times New Roman"/>
+          <w:color w:val="FF0000"/>
+          <w:lang w:val="es-ES_tradnl"/>
+        </w:rPr>
+        <w:t xml:space="preserve"> </w:t>
+      </w:r>
       <w:r>
         <w:rPr>
           <w:rFonts w:ascii="Times New Roman" w:eastAsia="Arial Unicode MS" w:hAnsi="Times New Roman" w:cs="Times New Roman"/>
           <w:highlight w:val="yellow"/>
           <w:lang w:val="es-ES_tradnl"/>
         </w:rPr>
-        <w:t>Explicación (</w:t>
+        <w:t xml:space="preserve">Respuestas (mín. 2 – máx. 5, </w:t>
       </w:r>
       <w:r>
         <w:rPr>
@@ -4056,7 +4336,7 @@
           <w:highlight w:val="yellow"/>
           <w:lang w:val="es-ES_tradnl"/>
         </w:rPr>
-        <w:t>173</w:t>
+        <w:t>73</w:t>
       </w:r>
       <w:r>
         <w:rPr>
@@ -4064,351 +4344,29 @@
           <w:highlight w:val="yellow"/>
           <w:lang w:val="es-ES_tradnl"/>
         </w:rPr>
-        <w:t xml:space="preserve"> caracteres máximo)</w:t>
-      </w:r>
-    </w:p>
-    <w:p>
-      <w:pPr>
-        <w:rPr>
-          <w:rFonts w:ascii="Times New Roman" w:eastAsia="Arial Unicode MS" w:hAnsi="Times New Roman" w:cs="Times New Roman"/>
-          <w:lang w:val="es-ES_tradnl"/>
-        </w:rPr>
-      </w:pPr>
-    </w:p>
-    <w:p>
-      <w:pPr>
-        <w:rPr>
-          <w:rFonts w:ascii="Times New Roman" w:eastAsia="Arial Unicode MS" w:hAnsi="Times New Roman" w:cs="Times New Roman"/>
-          <w:lang w:val="es-ES_tradnl"/>
-        </w:rPr>
-      </w:pPr>
-    </w:p>
-    <w:p>
-      <w:pPr>
-        <w:rPr>
-          <w:rFonts w:ascii="Times New Roman" w:eastAsia="Arial Unicode MS" w:hAnsi="Times New Roman" w:cs="Times New Roman"/>
-          <w:lang w:val="es-ES_tradnl"/>
-        </w:rPr>
-      </w:pPr>
-      <w:r>
-        <w:rPr>
-          <w:rFonts w:ascii="Times New Roman" w:eastAsia="Arial Unicode MS" w:hAnsi="Times New Roman" w:cs="Times New Roman"/>
-          <w:b/>
-          <w:color w:val="FF0000"/>
-          <w:lang w:val="es-ES_tradnl"/>
-        </w:rPr>
-        <w:t>*</w:t>
-      </w:r>
-      <w:r>
-        <w:rPr>
-          <w:rFonts w:ascii="Times New Roman" w:eastAsia="Arial Unicode MS" w:hAnsi="Times New Roman" w:cs="Times New Roman"/>
-          <w:color w:val="FF0000"/>
+        <w:t xml:space="preserve"> caracteres máximo cada respuesta)</w:t>
+      </w:r>
+      <w:r>
+        <w:rPr>
+          <w:rFonts w:ascii="Times New Roman" w:eastAsia="Arial Unicode MS" w:hAnsi="Times New Roman" w:cs="Times New Roman"/>
           <w:lang w:val="es-ES_tradnl"/>
         </w:rPr>
         <w:t xml:space="preserve"> </w:t>
       </w:r>
-      <w:r>
-        <w:rPr>
-          <w:rFonts w:ascii="Times New Roman" w:eastAsia="Arial Unicode MS" w:hAnsi="Times New Roman" w:cs="Times New Roman"/>
-          <w:highlight w:val="yellow"/>
-          <w:lang w:val="es-ES_tradnl"/>
-        </w:rPr>
-        <w:t xml:space="preserve">Respuestas (mín. 2 – máx. 5, </w:t>
-      </w:r>
-      <w:r>
-        <w:rPr>
-          <w:rFonts w:ascii="Times New Roman" w:eastAsia="Arial Unicode MS" w:hAnsi="Times New Roman" w:cs="Times New Roman"/>
-          <w:b/>
-          <w:highlight w:val="yellow"/>
-          <w:lang w:val="es-ES_tradnl"/>
-        </w:rPr>
-        <w:t>73</w:t>
-      </w:r>
-      <w:r>
-        <w:rPr>
-          <w:rFonts w:ascii="Times New Roman" w:eastAsia="Arial Unicode MS" w:hAnsi="Times New Roman" w:cs="Times New Roman"/>
-          <w:highlight w:val="yellow"/>
-          <w:lang w:val="es-ES_tradnl"/>
-        </w:rPr>
-        <w:t xml:space="preserve"> caracteres máximo cada respuesta)</w:t>
-      </w:r>
-      <w:r>
-        <w:rPr>
-          <w:rFonts w:ascii="Times New Roman" w:eastAsia="Arial Unicode MS" w:hAnsi="Times New Roman" w:cs="Times New Roman"/>
-          <w:lang w:val="es-ES_tradnl"/>
-        </w:rPr>
-        <w:t xml:space="preserve"> </w:t>
-      </w:r>
-    </w:p>
-    <w:p>
-      <w:pPr>
-        <w:rPr>
-          <w:rFonts w:ascii="Times New Roman" w:eastAsia="Arial Unicode MS" w:hAnsi="Times New Roman" w:cs="Times New Roman"/>
-          <w:lang w:val="es-ES_tradnl"/>
-        </w:rPr>
-      </w:pPr>
-      <w:r>
-        <w:rPr>
-          <w:rFonts w:ascii="Times New Roman" w:eastAsia="Arial Unicode MS" w:hAnsi="Times New Roman" w:cs="Times New Roman"/>
-          <w:lang w:val="es-ES_tradnl"/>
-        </w:rPr>
-        <w:t>En Roma.</w:t>
-      </w:r>
-    </w:p>
-    <w:p>
-      <w:pPr>
-        <w:rPr>
-          <w:rFonts w:ascii="Times New Roman" w:eastAsia="Arial Unicode MS" w:hAnsi="Times New Roman" w:cs="Times New Roman"/>
-          <w:lang w:val="es-ES_tradnl"/>
-        </w:rPr>
-      </w:pPr>
-      <w:r>
-        <w:rPr>
-          <w:rFonts w:ascii="Times New Roman" w:eastAsia="Arial Unicode MS" w:hAnsi="Times New Roman" w:cs="Times New Roman"/>
-          <w:lang w:val="es-ES_tradnl"/>
-        </w:rPr>
-        <w:t>En Constantinopla.</w:t>
-      </w:r>
-    </w:p>
-    <w:p>
-      <w:pPr>
-        <w:rPr>
-          <w:rFonts w:ascii="Times New Roman" w:eastAsia="Arial Unicode MS" w:hAnsi="Times New Roman" w:cs="Times New Roman"/>
-          <w:lang w:val="es-ES_tradnl"/>
-        </w:rPr>
-      </w:pPr>
-      <w:r>
-        <w:rPr>
-          <w:rFonts w:ascii="Times New Roman" w:eastAsia="Arial Unicode MS" w:hAnsi="Times New Roman" w:cs="Times New Roman"/>
-          <w:lang w:val="es-ES_tradnl"/>
-        </w:rPr>
-        <w:t>En La Meca.</w:t>
-      </w:r>
-    </w:p>
-    <w:p>
-      <w:pPr>
-        <w:rPr>
-          <w:rFonts w:ascii="Times New Roman" w:eastAsia="Arial Unicode MS" w:hAnsi="Times New Roman" w:cs="Times New Roman"/>
-          <w:b/>
-          <w:lang w:val="es-ES_tradnl"/>
-        </w:rPr>
-      </w:pPr>
-      <w:r>
-        <w:rPr>
-          <w:rFonts w:ascii="Times New Roman" w:eastAsia="Arial Unicode MS" w:hAnsi="Times New Roman" w:cs="Times New Roman"/>
-          <w:b/>
-          <w:lang w:val="es-ES_tradnl"/>
-        </w:rPr>
-        <w:t>En Toledo.</w:t>
-      </w:r>
-    </w:p>
-    <w:p>
-      <w:pPr>
-        <w:rPr>
-          <w:rFonts w:ascii="Times New Roman" w:eastAsia="Arial Unicode MS" w:hAnsi="Times New Roman" w:cs="Times New Roman"/>
-          <w:lang w:val="es-ES_tradnl"/>
-        </w:rPr>
-      </w:pPr>
-    </w:p>
-    <w:p>
-      <w:pPr>
-        <w:rPr>
-          <w:rFonts w:ascii="Times New Roman" w:eastAsia="Arial Unicode MS" w:hAnsi="Times New Roman" w:cs="Times New Roman"/>
-          <w:lang w:val="es-ES_tradnl"/>
-        </w:rPr>
-      </w:pPr>
-      <w:r>
-        <w:rPr>
-          <w:rFonts w:ascii="Times New Roman" w:eastAsia="Arial Unicode MS" w:hAnsi="Times New Roman" w:cs="Times New Roman"/>
-          <w:highlight w:val="green"/>
-          <w:lang w:val="es-ES_tradnl"/>
-        </w:rPr>
-        <w:t>Pregunta 8 (</w:t>
-      </w:r>
-      <w:r>
-        <w:rPr>
-          <w:rFonts w:ascii="Times New Roman" w:eastAsia="Arial Unicode MS" w:hAnsi="Times New Roman" w:cs="Times New Roman"/>
-          <w:b/>
-          <w:highlight w:val="green"/>
-          <w:lang w:val="es-ES_tradnl"/>
-        </w:rPr>
-        <w:t>173</w:t>
-      </w:r>
-      <w:r>
-        <w:rPr>
-          <w:rFonts w:ascii="Times New Roman" w:eastAsia="Arial Unicode MS" w:hAnsi="Times New Roman" w:cs="Times New Roman"/>
-          <w:highlight w:val="green"/>
-          <w:lang w:val="es-ES_tradnl"/>
-        </w:rPr>
-        <w:t xml:space="preserve"> caracteres máximo)</w:t>
-      </w:r>
-    </w:p>
-    <w:p>
-      <w:pPr>
-        <w:rPr>
-          <w:rFonts w:ascii="Times New Roman" w:eastAsia="Arial Unicode MS" w:hAnsi="Times New Roman" w:cs="Times New Roman"/>
-          <w:lang w:val="es-ES_tradnl"/>
-        </w:rPr>
-      </w:pPr>
-      <w:r>
-        <w:rPr>
-          <w:rFonts w:ascii="Times New Roman" w:eastAsia="Arial Unicode MS" w:hAnsi="Times New Roman" w:cs="Times New Roman"/>
-          <w:lang w:val="es-ES_tradnl"/>
-        </w:rPr>
-        <w:t>¿Dónde se situó la primera capital del Imperio Islámico</w:t>
-      </w:r>
-      <w:r>
-        <w:rPr>
-          <w:rFonts w:ascii="Times New Roman" w:eastAsia="Arial Unicode MS" w:hAnsi="Times New Roman" w:cs="Times New Roman"/>
-          <w:lang w:val="es-ES_tradnl"/>
-        </w:rPr>
-        <w:t>?</w:t>
-      </w:r>
-    </w:p>
-    <w:p>
-      <w:pPr>
-        <w:rPr>
-          <w:rFonts w:ascii="Times New Roman" w:eastAsia="Arial Unicode MS" w:hAnsi="Times New Roman" w:cs="Times New Roman"/>
-          <w:lang w:val="es-ES_tradnl"/>
-        </w:rPr>
-      </w:pPr>
-    </w:p>
-    <w:p>
-      <w:pPr>
-        <w:rPr>
-          <w:rFonts w:ascii="Times New Roman" w:eastAsia="Arial Unicode MS" w:hAnsi="Times New Roman" w:cs="Times New Roman"/>
-          <w:highlight w:val="green"/>
-          <w:lang w:val="es-ES_tradnl"/>
-        </w:rPr>
-      </w:pPr>
-      <w:r>
-        <w:rPr>
-          <w:rFonts w:ascii="Times New Roman" w:eastAsia="Arial Unicode MS" w:hAnsi="Times New Roman" w:cs="Times New Roman"/>
-          <w:highlight w:val="yellow"/>
-          <w:lang w:val="es-ES_tradnl"/>
-        </w:rPr>
-        <w:t>Explicación (</w:t>
-      </w:r>
-      <w:r>
-        <w:rPr>
-          <w:rFonts w:ascii="Times New Roman" w:eastAsia="Arial Unicode MS" w:hAnsi="Times New Roman" w:cs="Times New Roman"/>
-          <w:b/>
-          <w:highlight w:val="yellow"/>
-          <w:lang w:val="es-ES_tradnl"/>
-        </w:rPr>
-        <w:t>173</w:t>
-      </w:r>
-      <w:r>
-        <w:rPr>
-          <w:rFonts w:ascii="Times New Roman" w:eastAsia="Arial Unicode MS" w:hAnsi="Times New Roman" w:cs="Times New Roman"/>
-          <w:highlight w:val="yellow"/>
-          <w:lang w:val="es-ES_tradnl"/>
-        </w:rPr>
-        <w:t xml:space="preserve"> caracteres máximo)</w:t>
-      </w:r>
-    </w:p>
-    <w:p>
-      <w:pPr>
-        <w:rPr>
-          <w:rFonts w:ascii="Times New Roman" w:eastAsia="Arial Unicode MS" w:hAnsi="Times New Roman" w:cs="Times New Roman"/>
-          <w:lang w:val="es-ES_tradnl"/>
-        </w:rPr>
-      </w:pPr>
-    </w:p>
-    <w:p>
-      <w:pPr>
-        <w:rPr>
-          <w:rFonts w:ascii="Times New Roman" w:eastAsia="Arial Unicode MS" w:hAnsi="Times New Roman" w:cs="Times New Roman"/>
-          <w:lang w:val="es-ES_tradnl"/>
-        </w:rPr>
-      </w:pPr>
-    </w:p>
-    <w:p>
-      <w:pPr>
-        <w:rPr>
-          <w:rFonts w:ascii="Times New Roman" w:eastAsia="Arial Unicode MS" w:hAnsi="Times New Roman" w:cs="Times New Roman"/>
-          <w:lang w:val="es-ES_tradnl"/>
-        </w:rPr>
-      </w:pPr>
-      <w:r>
-        <w:rPr>
-          <w:rFonts w:ascii="Times New Roman" w:eastAsia="Arial Unicode MS" w:hAnsi="Times New Roman" w:cs="Times New Roman"/>
-          <w:b/>
-          <w:color w:val="FF0000"/>
-          <w:lang w:val="es-ES_tradnl"/>
-        </w:rPr>
-        <w:t>*</w:t>
-      </w:r>
-      <w:r>
-        <w:rPr>
-          <w:rFonts w:ascii="Times New Roman" w:eastAsia="Arial Unicode MS" w:hAnsi="Times New Roman" w:cs="Times New Roman"/>
-          <w:color w:val="FF0000"/>
-          <w:lang w:val="es-ES_tradnl"/>
-        </w:rPr>
-        <w:t xml:space="preserve"> </w:t>
-      </w:r>
-      <w:r>
-        <w:rPr>
-          <w:rFonts w:ascii="Times New Roman" w:eastAsia="Arial Unicode MS" w:hAnsi="Times New Roman" w:cs="Times New Roman"/>
-          <w:highlight w:val="yellow"/>
-          <w:lang w:val="es-ES_tradnl"/>
-        </w:rPr>
-        <w:t xml:space="preserve">Respuestas (mín. 2 – máx. 5, </w:t>
-      </w:r>
-      <w:r>
-        <w:rPr>
-          <w:rFonts w:ascii="Times New Roman" w:eastAsia="Arial Unicode MS" w:hAnsi="Times New Roman" w:cs="Times New Roman"/>
-          <w:b/>
-          <w:highlight w:val="yellow"/>
-          <w:lang w:val="es-ES_tradnl"/>
-        </w:rPr>
-        <w:t>73</w:t>
-      </w:r>
-      <w:r>
-        <w:rPr>
-          <w:rFonts w:ascii="Times New Roman" w:eastAsia="Arial Unicode MS" w:hAnsi="Times New Roman" w:cs="Times New Roman"/>
-          <w:highlight w:val="yellow"/>
-          <w:lang w:val="es-ES_tradnl"/>
-        </w:rPr>
-        <w:t xml:space="preserve"> caracteres máximo cada respuesta)</w:t>
-      </w:r>
-      <w:r>
-        <w:rPr>
-          <w:rFonts w:ascii="Times New Roman" w:eastAsia="Arial Unicode MS" w:hAnsi="Times New Roman" w:cs="Times New Roman"/>
-          <w:lang w:val="es-ES_tradnl"/>
-        </w:rPr>
-        <w:t xml:space="preserve"> </w:t>
-      </w:r>
-    </w:p>
-    <w:p>
-      <w:pPr>
-        <w:rPr>
-          <w:rFonts w:ascii="Times New Roman" w:eastAsia="Arial Unicode MS" w:hAnsi="Times New Roman" w:cs="Times New Roman"/>
-          <w:lang w:val="es-ES_tradnl"/>
-        </w:rPr>
-      </w:pPr>
-      <w:r>
-        <w:rPr>
-          <w:rFonts w:ascii="Times New Roman" w:eastAsia="Arial Unicode MS" w:hAnsi="Times New Roman" w:cs="Times New Roman"/>
-          <w:lang w:val="es-ES_tradnl"/>
-        </w:rPr>
-        <w:t xml:space="preserve">En </w:t>
-      </w:r>
-      <w:proofErr w:type="spellStart"/>
-      <w:r>
-        <w:rPr>
-          <w:rFonts w:ascii="Times New Roman" w:eastAsia="Arial Unicode MS" w:hAnsi="Times New Roman" w:cs="Times New Roman"/>
-          <w:lang w:val="es-ES_tradnl"/>
-        </w:rPr>
-        <w:t>Persépolis</w:t>
-      </w:r>
-      <w:proofErr w:type="spellEnd"/>
-      <w:r>
-        <w:rPr>
-          <w:rFonts w:ascii="Times New Roman" w:eastAsia="Arial Unicode MS" w:hAnsi="Times New Roman" w:cs="Times New Roman"/>
-          <w:lang w:val="es-ES_tradnl"/>
-        </w:rPr>
-        <w:t>.</w:t>
+    </w:p>
+    <w:p>
+      <w:pPr>
+        <w:rPr>
+          <w:rFonts w:ascii="Times New Roman" w:eastAsia="Arial Unicode MS" w:hAnsi="Times New Roman" w:cs="Times New Roman"/>
+          <w:lang w:val="es-ES_tradnl"/>
+        </w:rPr>
+      </w:pPr>
+      <w:r>
+        <w:rPr>
+          <w:rFonts w:ascii="Times New Roman" w:eastAsia="Arial Unicode MS" w:hAnsi="Times New Roman" w:cs="Times New Roman"/>
+          <w:lang w:val="es-ES_tradnl"/>
+        </w:rPr>
+        <w:t>En Persépolis.</w:t>
       </w:r>
     </w:p>
     <w:p>
@@ -4430,14 +4388,12 @@
       <w:pPr>
         <w:rPr>
           <w:rFonts w:ascii="Times New Roman" w:eastAsia="Arial Unicode MS" w:hAnsi="Times New Roman" w:cs="Times New Roman"/>
-          <w:b/>
-          <w:lang w:val="es-ES_tradnl"/>
-        </w:rPr>
-      </w:pPr>
-      <w:r>
-        <w:rPr>
-          <w:rFonts w:ascii="Times New Roman" w:eastAsia="Arial Unicode MS" w:hAnsi="Times New Roman" w:cs="Times New Roman"/>
-          <w:b/>
+          <w:lang w:val="es-ES_tradnl"/>
+        </w:rPr>
+      </w:pPr>
+      <w:r>
+        <w:rPr>
+          <w:rFonts w:ascii="Times New Roman" w:eastAsia="Arial Unicode MS" w:hAnsi="Times New Roman" w:cs="Times New Roman"/>
           <w:lang w:val="es-ES_tradnl"/>
         </w:rPr>
         <w:t>En Damasco.</w:t>

</xml_diff>